<commit_message>
(Server Electron js & Vue js) -> FIN all Form but Reserve -> 2|15|03|2024
</commit_message>
<xml_diff>
--- a/src/rapports/65f1bfe5fc4e324aaa4a4314.docx
+++ b/src/rapports/65f1bfe5fc4e324aaa4a4314.docx
@@ -991,7 +991,7 @@
                 <w:sz w:val="24"/>
                 <w:szCs w:val="24"/>
               </w:rPr>
-              <w:t xml:space="preserve">aaaaa</w:t>
+              <w:t xml:space="preserve">undefined</w:t>
             </w:r>
           </w:p>
           <w:p>
@@ -1018,7 +1018,7 @@
                 <w:sz w:val="24"/>
                 <w:szCs w:val="24"/>
               </w:rPr>
-              <w:t xml:space="preserve">aaaaa, aaa</w:t>
+              <w:t xml:space="preserve">undefined, undefined</w:t>
             </w:r>
           </w:p>
           <w:p>
@@ -1046,7 +1046,7 @@
                 <w:sz w:val="24"/>
                 <w:szCs w:val="24"/>
               </w:rPr>
-              <w:t xml:space="preserve">aaaa – aaaaaa</w:t>
+              <w:t xml:space="preserve">undefined – undefined</w:t>
             </w:r>
           </w:p>
         </w:tc>
@@ -1160,7 +1160,7 @@
                 <w:sz w:val="18"/>
                 <w:szCs w:val="18"/>
               </w:rPr>
-              <w:t xml:space="preserve">undefined</w:t>
+              <w:t xml:space="preserve">sss</w:t>
             </w:r>
             <w:r>
               <w:rPr>
@@ -1301,7 +1301,7 @@
                 <w:sz w:val="18"/>
                 <w:szCs w:val="18"/>
               </w:rPr>
-              <w:t xml:space="preserve">undefined</w:t>
+              <w:t xml:space="preserve">Appareil Non CE</w:t>
             </w:r>
           </w:p>
         </w:tc>
@@ -1532,7 +1532,7 @@
                 <w:sz w:val="18"/>
                 <w:szCs w:val="18"/>
               </w:rPr>
-              <w:t xml:space="preserve">undefined</w:t>
+              <w:t xml:space="preserve">sss</w:t>
             </w:r>
           </w:p>
         </w:tc>
@@ -1643,7 +1643,7 @@
                 <w:sz w:val="18"/>
                 <w:szCs w:val="18"/>
               </w:rPr>
-              <w:t xml:space="preserve">undefined</w:t>
+              <w:t xml:space="preserve">sss</w:t>
             </w:r>
           </w:p>
         </w:tc>
@@ -7032,7 +7032,7 @@
               <w:rPr>
                 <w:rFonts w:cs="Arial"/>
               </w:rPr>
-              <w:t xml:space="preserve">undefined</w:t>
+              <w:t xml:space="preserve">sss</w:t>
             </w:r>
           </w:p>
         </w:tc>
@@ -25449,7 +25449,7 @@
               <w:sz w:val="18"/>
               <w:szCs w:val="18"/>
             </w:rPr>
-            <w:t xml:space="preserve">aaaaaaa</w:t>
+            <w:t xml:space="preserve">undefined</w:t>
           </w:r>
         </w:p>
       </w:tc>
@@ -25695,7 +25695,7 @@
               <w:sz w:val="18"/>
               <w:szCs w:val="18"/>
             </w:rPr>
-            <w:t xml:space="preserve">2024</w:t>
+            <w:t xml:space="preserve">undefined</w:t>
           </w:r>
           <w:r>
             <w:rPr>

</xml_diff>